<commit_message>
changes to the first autonomy. and added another autonomy.
the first autonomy is competition ready for the blue alliance and the
second autonomy is the same except its for when we are the red alliance.
</commit_message>
<xml_diff>
--- a/Phi Alpha/Hardware Master Equipment List/software section.docx
+++ b/Phi Alpha/Hardware Master Equipment List/software section.docx
@@ -1917,7 +1917,310 @@
       <w:r>
         <w:rPr/>
         <w:tab/>
-        <w:t xml:space="preserve">In this </w:t>
+      </w:r>
+      <w:r>
+        <w:rPr/>
+        <w:t>This was a test autonomy program. In this program we were only moving the robot forwards.</w:t>
+      </w:r>
+    </w:p>
+    <w:p>
+      <w:pPr>
+        <w:pStyle w:val="Normal"/>
+        <w:jc w:val="left"/>
+        <w:rPr/>
+      </w:pPr>
+      <w:r>
+        <w:rPr/>
+        <w:drawing>
+          <wp:anchor behindDoc="0" distT="0" distB="0" distL="0" distR="0" simplePos="0" locked="0" layoutInCell="1" allowOverlap="1" relativeHeight="8">
+            <wp:simplePos x="0" y="0"/>
+            <wp:positionH relativeFrom="column">
+              <wp:align>center</wp:align>
+            </wp:positionH>
+            <wp:positionV relativeFrom="paragraph">
+              <wp:align>top</wp:align>
+            </wp:positionV>
+            <wp:extent cx="6332220" cy="4867275"/>
+            <wp:effectExtent l="0" t="0" r="0" b="0"/>
+            <wp:wrapSquare wrapText="largest"/>
+            <wp:docPr id="7" name="Image7" descr=""/>
+            <wp:cNvGraphicFramePr>
+              <a:graphicFrameLocks xmlns:a="http://schemas.openxmlformats.org/drawingml/2006/main" noChangeAspect="1"/>
+            </wp:cNvGraphicFramePr>
+            <a:graphic xmlns:a="http://schemas.openxmlformats.org/drawingml/2006/main">
+              <a:graphicData uri="http://schemas.openxmlformats.org/drawingml/2006/picture">
+                <pic:pic xmlns:pic="http://schemas.openxmlformats.org/drawingml/2006/picture">
+                  <pic:nvPicPr>
+                    <pic:cNvPr id="7" name="Image7" descr=""/>
+                    <pic:cNvPicPr>
+                      <a:picLocks noChangeAspect="1" noChangeArrowheads="1"/>
+                    </pic:cNvPicPr>
+                  </pic:nvPicPr>
+                  <pic:blipFill>
+                    <a:blip r:embed="rId8"/>
+                    <a:stretch>
+                      <a:fillRect/>
+                    </a:stretch>
+                  </pic:blipFill>
+                  <pic:spPr bwMode="auto">
+                    <a:xfrm>
+                      <a:off x="0" y="0"/>
+                      <a:ext cx="6332220" cy="4867275"/>
+                    </a:xfrm>
+                    <a:prstGeom prst="rect">
+                      <a:avLst/>
+                    </a:prstGeom>
+                  </pic:spPr>
+                </pic:pic>
+              </a:graphicData>
+            </a:graphic>
+          </wp:anchor>
+        </w:drawing>
+        <w:drawing>
+          <wp:anchor behindDoc="0" distT="0" distB="0" distL="0" distR="0" simplePos="0" locked="0" layoutInCell="1" allowOverlap="1" relativeHeight="9">
+            <wp:simplePos x="0" y="0"/>
+            <wp:positionH relativeFrom="column">
+              <wp:posOffset>0</wp:posOffset>
+            </wp:positionH>
+            <wp:positionV relativeFrom="paragraph">
+              <wp:posOffset>4866640</wp:posOffset>
+            </wp:positionV>
+            <wp:extent cx="6332220" cy="967105"/>
+            <wp:effectExtent l="0" t="0" r="0" b="0"/>
+            <wp:wrapSquare wrapText="largest"/>
+            <wp:docPr id="8" name="Image8" descr=""/>
+            <wp:cNvGraphicFramePr>
+              <a:graphicFrameLocks xmlns:a="http://schemas.openxmlformats.org/drawingml/2006/main" noChangeAspect="1"/>
+            </wp:cNvGraphicFramePr>
+            <a:graphic xmlns:a="http://schemas.openxmlformats.org/drawingml/2006/main">
+              <a:graphicData uri="http://schemas.openxmlformats.org/drawingml/2006/picture">
+                <pic:pic xmlns:pic="http://schemas.openxmlformats.org/drawingml/2006/picture">
+                  <pic:nvPicPr>
+                    <pic:cNvPr id="8" name="Image8" descr=""/>
+                    <pic:cNvPicPr>
+                      <a:picLocks noChangeAspect="1" noChangeArrowheads="1"/>
+                    </pic:cNvPicPr>
+                  </pic:nvPicPr>
+                  <pic:blipFill>
+                    <a:blip r:embed="rId9"/>
+                    <a:stretch>
+                      <a:fillRect/>
+                    </a:stretch>
+                  </pic:blipFill>
+                  <pic:spPr bwMode="auto">
+                    <a:xfrm>
+                      <a:off x="0" y="0"/>
+                      <a:ext cx="6332220" cy="967105"/>
+                    </a:xfrm>
+                    <a:prstGeom prst="rect">
+                      <a:avLst/>
+                    </a:prstGeom>
+                  </pic:spPr>
+                </pic:pic>
+              </a:graphicData>
+            </a:graphic>
+          </wp:anchor>
+        </w:drawing>
+      </w:r>
+    </w:p>
+    <w:p>
+      <w:pPr>
+        <w:pStyle w:val="Normal"/>
+        <w:jc w:val="left"/>
+        <w:rPr/>
+      </w:pPr>
+      <w:r>
+        <w:rPr/>
+      </w:r>
+    </w:p>
+    <w:p>
+      <w:pPr>
+        <w:pStyle w:val="Normal"/>
+        <w:jc w:val="left"/>
+        <w:rPr/>
+      </w:pPr>
+      <w:r>
+        <w:rPr/>
+      </w:r>
+    </w:p>
+    <w:p>
+      <w:pPr>
+        <w:pStyle w:val="Normal"/>
+        <w:jc w:val="left"/>
+        <w:rPr/>
+      </w:pPr>
+      <w:r>
+        <w:rPr/>
+      </w:r>
+    </w:p>
+    <w:p>
+      <w:pPr>
+        <w:pStyle w:val="Normal"/>
+        <w:jc w:val="left"/>
+        <w:rPr/>
+      </w:pPr>
+      <w:r>
+        <w:rPr/>
+      </w:r>
+    </w:p>
+    <w:p>
+      <w:pPr>
+        <w:pStyle w:val="Normal"/>
+        <w:jc w:val="left"/>
+        <w:rPr/>
+      </w:pPr>
+      <w:r>
+        <w:rPr/>
+      </w:r>
+    </w:p>
+    <w:p>
+      <w:pPr>
+        <w:pStyle w:val="Normal"/>
+        <w:jc w:val="left"/>
+        <w:rPr/>
+      </w:pPr>
+      <w:r>
+        <w:rPr/>
+      </w:r>
+    </w:p>
+    <w:p>
+      <w:pPr>
+        <w:pStyle w:val="Normal"/>
+        <w:jc w:val="left"/>
+        <w:rPr/>
+      </w:pPr>
+      <w:r>
+        <w:rPr/>
+      </w:r>
+    </w:p>
+    <w:p>
+      <w:pPr>
+        <w:pStyle w:val="Normal"/>
+        <w:jc w:val="left"/>
+        <w:rPr/>
+      </w:pPr>
+      <w:r>
+        <w:rPr/>
+      </w:r>
+    </w:p>
+    <w:p>
+      <w:pPr>
+        <w:pStyle w:val="Normal"/>
+        <w:jc w:val="left"/>
+        <w:rPr/>
+      </w:pPr>
+      <w:r>
+        <w:rPr/>
+      </w:r>
+    </w:p>
+    <w:p>
+      <w:pPr>
+        <w:pStyle w:val="Normal"/>
+        <w:jc w:val="left"/>
+        <w:rPr/>
+      </w:pPr>
+      <w:r>
+        <w:rPr/>
+      </w:r>
+    </w:p>
+    <w:p>
+      <w:pPr>
+        <w:pStyle w:val="Normal"/>
+        <w:jc w:val="left"/>
+        <w:rPr/>
+      </w:pPr>
+      <w:r>
+        <w:rPr/>
+      </w:r>
+    </w:p>
+    <w:p>
+      <w:pPr>
+        <w:pStyle w:val="Normal"/>
+        <w:jc w:val="left"/>
+        <w:rPr/>
+      </w:pPr>
+      <w:r>
+        <w:rPr/>
+      </w:r>
+    </w:p>
+    <w:p>
+      <w:pPr>
+        <w:pStyle w:val="Normal"/>
+        <w:jc w:val="left"/>
+        <w:rPr/>
+      </w:pPr>
+      <w:r>
+        <w:rPr/>
+      </w:r>
+    </w:p>
+    <w:p>
+      <w:pPr>
+        <w:pStyle w:val="Normal"/>
+        <w:jc w:val="left"/>
+        <w:rPr/>
+      </w:pPr>
+      <w:r>
+        <w:rPr/>
+        <w:tab/>
+      </w:r>
+      <w:r>
+        <w:rPr/>
+        <w:t>In this program.</w:t>
+      </w:r>
+    </w:p>
+    <w:p>
+      <w:pPr>
+        <w:pStyle w:val="Normal"/>
+        <w:jc w:val="left"/>
+        <w:rPr/>
+      </w:pPr>
+      <w:r>
+        <w:rPr/>
+        <w:drawing>
+          <wp:anchor behindDoc="0" distT="0" distB="0" distL="0" distR="0" simplePos="0" locked="0" layoutInCell="1" allowOverlap="1" relativeHeight="10">
+            <wp:simplePos x="0" y="0"/>
+            <wp:positionH relativeFrom="column">
+              <wp:align>center</wp:align>
+            </wp:positionH>
+            <wp:positionV relativeFrom="paragraph">
+              <wp:align>top</wp:align>
+            </wp:positionV>
+            <wp:extent cx="6332220" cy="3326765"/>
+            <wp:effectExtent l="0" t="0" r="0" b="0"/>
+            <wp:wrapSquare wrapText="largest"/>
+            <wp:docPr id="9" name="Image9" descr=""/>
+            <wp:cNvGraphicFramePr>
+              <a:graphicFrameLocks xmlns:a="http://schemas.openxmlformats.org/drawingml/2006/main" noChangeAspect="1"/>
+            </wp:cNvGraphicFramePr>
+            <a:graphic xmlns:a="http://schemas.openxmlformats.org/drawingml/2006/main">
+              <a:graphicData uri="http://schemas.openxmlformats.org/drawingml/2006/picture">
+                <pic:pic xmlns:pic="http://schemas.openxmlformats.org/drawingml/2006/picture">
+                  <pic:nvPicPr>
+                    <pic:cNvPr id="9" name="Image9" descr=""/>
+                    <pic:cNvPicPr>
+                      <a:picLocks noChangeAspect="1" noChangeArrowheads="1"/>
+                    </pic:cNvPicPr>
+                  </pic:nvPicPr>
+                  <pic:blipFill>
+                    <a:blip r:embed="rId10"/>
+                    <a:stretch>
+                      <a:fillRect/>
+                    </a:stretch>
+                  </pic:blipFill>
+                  <pic:spPr bwMode="auto">
+                    <a:xfrm>
+                      <a:off x="0" y="0"/>
+                      <a:ext cx="6332220" cy="3326765"/>
+                    </a:xfrm>
+                    <a:prstGeom prst="rect">
+                      <a:avLst/>
+                    </a:prstGeom>
+                  </pic:spPr>
+                </pic:pic>
+              </a:graphicData>
+            </a:graphic>
+          </wp:anchor>
+        </w:drawing>
       </w:r>
     </w:p>
     <w:sectPr>

</xml_diff>